<commit_message>
Testing log and buglist.
</commit_message>
<xml_diff>
--- a/Project1/buglist.docx
+++ b/Project1/buglist.docx
@@ -140,10 +140,7 @@
               <w:t>testIRVMajorityPopularVote()</w:t>
             </w:r>
             <w:r>
-              <w:t xml:space="preserve"> method of TestIRV class (a unit test) fails assertion when run</w:t>
-            </w:r>
-            <w:r>
-              <w:t xml:space="preserve"> 1/50,000 times </w:t>
+              <w:t xml:space="preserve"> method of TestIRV class (a unit test) fails assertion when run 1/50,000 times </w:t>
             </w:r>
           </w:p>
         </w:tc>
@@ -153,10 +150,7 @@
           </w:tcPr>
           <w:p>
             <w:r>
-              <w:t>Test</w:t>
-            </w:r>
-            <w:r>
-              <w:t>IRV.java</w:t>
+              <w:t>TestIRV.java</w:t>
             </w:r>
           </w:p>
         </w:tc>
@@ -288,13 +282,70 @@
             <w:r>
               <w:t xml:space="preserve">Have no implementation of exception catching </w:t>
             </w:r>
-            <w:bookmarkStart w:id="0" w:name="_GoBack"/>
-            <w:bookmarkEnd w:id="0"/>
+          </w:p>
+        </w:tc>
+      </w:tr>
+      <w:tr>
+        <w:trPr>
+          <w:trHeight w:val="356"/>
+        </w:trPr>
+        <w:tc>
+          <w:tcPr>
+            <w:tcW w:w="715" w:type="dxa"/>
+          </w:tcPr>
+          <w:p>
+            <w:r>
+              <w:t>4</w:t>
+            </w:r>
+          </w:p>
+        </w:tc>
+        <w:tc>
+          <w:tcPr>
+            <w:tcW w:w="2160" w:type="dxa"/>
+          </w:tcPr>
+          <w:p>
+            <w:r>
+              <w:t>When an exception occurs in the main thread running our program, the GUI keeps running.</w:t>
+            </w:r>
+          </w:p>
+        </w:tc>
+        <w:tc>
+          <w:tcPr>
+            <w:tcW w:w="1890" w:type="dxa"/>
+          </w:tcPr>
+          <w:p>
+            <w:r>
+              <w:t>Mariahgui</w:t>
+            </w:r>
+          </w:p>
+        </w:tc>
+        <w:tc>
+          <w:tcPr>
+            <w:tcW w:w="2520" w:type="dxa"/>
+          </w:tcPr>
+          <w:p>
+            <w:r>
+              <w:t>Cause an exception in the main thread</w:t>
+            </w:r>
+          </w:p>
+        </w:tc>
+        <w:tc>
+          <w:tcPr>
+            <w:tcW w:w="3916" w:type="dxa"/>
+          </w:tcPr>
+          <w:p>
+            <w:r>
+              <w:t>The GUI has no exception handling to close out of it</w:t>
+            </w:r>
           </w:p>
         </w:tc>
       </w:tr>
     </w:tbl>
     <w:p/>
+    <w:p>
+      <w:bookmarkStart w:id="0" w:name="_GoBack"/>
+      <w:bookmarkEnd w:id="0"/>
+    </w:p>
     <w:sectPr>
       <w:pgSz w:w="12240" w:h="15840"/>
       <w:pgMar w:top="1440" w:right="1440" w:bottom="1440" w:left="1440" w:header="720" w:footer="720" w:gutter="0"/>
@@ -428,6 +479,7 @@
     <w:lsdException w:name="HTML Sample" w:semiHidden="1" w:unhideWhenUsed="1"/>
     <w:lsdException w:name="HTML Typewriter" w:semiHidden="1" w:unhideWhenUsed="1"/>
     <w:lsdException w:name="HTML Variable" w:semiHidden="1" w:unhideWhenUsed="1"/>
+    <w:lsdException w:name="Normal Table" w:semiHidden="1" w:unhideWhenUsed="1"/>
     <w:lsdException w:name="annotation subject" w:semiHidden="1" w:unhideWhenUsed="1"/>
     <w:lsdException w:name="No List" w:semiHidden="1" w:unhideWhenUsed="1"/>
     <w:lsdException w:name="Outline List 1" w:semiHidden="1" w:unhideWhenUsed="1"/>
@@ -474,8 +526,10 @@
     <w:lsdException w:name="Table Subtle 2" w:semiHidden="1" w:unhideWhenUsed="1"/>
     <w:lsdException w:name="Table Web 1" w:semiHidden="1" w:unhideWhenUsed="1"/>
     <w:lsdException w:name="Table Web 2" w:semiHidden="1" w:unhideWhenUsed="1"/>
+    <w:lsdException w:name="Table Web 3" w:semiHidden="1" w:unhideWhenUsed="1"/>
     <w:lsdException w:name="Balloon Text" w:semiHidden="1" w:unhideWhenUsed="1"/>
     <w:lsdException w:name="Table Grid" w:uiPriority="39"/>
+    <w:lsdException w:name="Table Theme" w:semiHidden="1" w:unhideWhenUsed="1"/>
     <w:lsdException w:name="Placeholder Text" w:semiHidden="1"/>
     <w:lsdException w:name="No Spacing" w:uiPriority="1" w:qFormat="1"/>
     <w:lsdException w:name="Light Shading" w:uiPriority="60"/>

</xml_diff>